<commit_message>
testing output of pdf
</commit_message>
<xml_diff>
--- a/ESR_template.docx
+++ b/ESR_template.docx
@@ -6,6 +6,8 @@
       <w:pPr>
         <w:pStyle w:val="Title"/>
       </w:pPr>
+      <w:bookmarkStart w:id="0" w:name="_GoBack"/>
+      <w:bookmarkEnd w:id="0"/>
       <w:r>
         <w:t xml:space="preserve">Ecosystem Status Report </w:t>
       </w:r>
@@ -13,7 +15,10 @@
         <w:t>for</w:t>
       </w:r>
       <w:r>
-        <w:t xml:space="preserve"> the Northeast Large Marine Ecosystem</w:t>
+        <w:t xml:space="preserve"> the Northeast Large Marine </w:t>
+      </w:r>
+      <w:r>
+        <w:t>Ecosystem</w:t>
       </w:r>
     </w:p>
     <w:p>
@@ -65,8 +70,10 @@
       <w:pPr>
         <w:pStyle w:val="Figure"/>
       </w:pPr>
-      <w:bookmarkStart w:id="0" w:name="_GoBack"/>
       <w:r>
+        <w:rPr>
+          <w:noProof/>
+        </w:rPr>
         <w:drawing>
           <wp:inline distT="0" distB="0" distL="0" distR="0">
             <wp:extent cx="6857998" cy="3858768"/>
@@ -109,11 +116,12 @@
           </wp:inline>
         </w:drawing>
       </w:r>
-      <w:bookmarkEnd w:id="0"/>
     </w:p>
     <w:sectPr>
-      <w:pgSz w:w="12240" w:h="15840"/>
-      <w:pgMar w:top="720" w:right="720" w:bottom="720" w:left="720" w:header="720" w:footer="720" w:gutter="0"/>
+      <w:headerReference w:type="default" r:id="rId8"/>
+      <w:footerReference w:type="default" r:id="rId9"/>
+      <w:pgSz w:w="12240" w:h="15840" w:code="1"/>
+      <w:pgMar w:top="864" w:right="1152" w:bottom="864" w:left="1152" w:header="288" w:footer="288" w:gutter="0"/>
       <w:cols w:space="720"/>
       <w:docGrid w:linePitch="326"/>
     </w:sectPr>
@@ -144,6 +152,121 @@
     </w:p>
   </w:endnote>
 </w:endnotes>
+</file>
+
+<file path=word/footer1.xml><?xml version="1.0" encoding="utf-8"?>
+<w:ftr xmlns:wpc="http://schemas.microsoft.com/office/word/2010/wordprocessingCanvas" xmlns:cx="http://schemas.microsoft.com/office/drawing/2014/chartex" xmlns:cx1="http://schemas.microsoft.com/office/drawing/2015/9/8/chartex" xmlns:mc="http://schemas.openxmlformats.org/markup-compatibility/2006" xmlns:o="urn:schemas-microsoft-com:office:office" xmlns:r="http://schemas.openxmlformats.org/officeDocument/2006/relationships" xmlns:m="http://schemas.openxmlformats.org/officeDocument/2006/math" xmlns:v="urn:schemas-microsoft-com:vml" xmlns:wp14="http://schemas.microsoft.com/office/word/2010/wordprocessingDrawing" xmlns:wp="http://schemas.openxmlformats.org/drawingml/2006/wordprocessingDrawing" xmlns:w10="urn:schemas-microsoft-com:office:word" xmlns:w="http://schemas.openxmlformats.org/wordprocessingml/2006/main" xmlns:w14="http://schemas.microsoft.com/office/word/2010/wordml" xmlns:w15="http://schemas.microsoft.com/office/word/2012/wordml" xmlns:w16se="http://schemas.microsoft.com/office/word/2015/wordml/symex" xmlns:wpg="http://schemas.microsoft.com/office/word/2010/wordprocessingGroup" xmlns:wpi="http://schemas.microsoft.com/office/word/2010/wordprocessingInk" xmlns:wne="http://schemas.microsoft.com/office/word/2006/wordml" xmlns:wps="http://schemas.microsoft.com/office/word/2010/wordprocessingShape" mc:Ignorable="w14 w15 w16se wp14">
+  <w:sdt>
+    <w:sdtPr>
+      <w:id w:val="-1716883092"/>
+      <w:docPartObj>
+        <w:docPartGallery w:val="Page Numbers (Bottom of Page)"/>
+        <w:docPartUnique/>
+      </w:docPartObj>
+    </w:sdtPr>
+    <w:sdtEndPr/>
+    <w:sdtContent>
+      <w:sdt>
+        <w:sdtPr>
+          <w:id w:val="1728636285"/>
+          <w:docPartObj>
+            <w:docPartGallery w:val="Page Numbers (Top of Page)"/>
+            <w:docPartUnique/>
+          </w:docPartObj>
+        </w:sdtPr>
+        <w:sdtEndPr/>
+        <w:sdtContent>
+          <w:p>
+            <w:pPr>
+              <w:pStyle w:val="Footer"/>
+              <w:jc w:val="center"/>
+            </w:pPr>
+            <w:r>
+              <w:rPr>
+                <w:b/>
+                <w:bCs/>
+              </w:rPr>
+              <w:fldChar w:fldCharType="begin"/>
+            </w:r>
+            <w:r>
+              <w:rPr>
+                <w:b/>
+                <w:bCs/>
+              </w:rPr>
+              <w:instrText xml:space="preserve"> PAGE </w:instrText>
+            </w:r>
+            <w:r>
+              <w:rPr>
+                <w:b/>
+                <w:bCs/>
+              </w:rPr>
+              <w:fldChar w:fldCharType="separate"/>
+            </w:r>
+            <w:r>
+              <w:rPr>
+                <w:b/>
+                <w:bCs/>
+                <w:noProof/>
+              </w:rPr>
+              <w:t>1</w:t>
+            </w:r>
+            <w:r>
+              <w:rPr>
+                <w:b/>
+                <w:bCs/>
+              </w:rPr>
+              <w:fldChar w:fldCharType="end"/>
+            </w:r>
+            <w:r>
+              <w:t xml:space="preserve"> / </w:t>
+            </w:r>
+            <w:r>
+              <w:rPr>
+                <w:b/>
+                <w:bCs/>
+              </w:rPr>
+              <w:fldChar w:fldCharType="begin"/>
+            </w:r>
+            <w:r>
+              <w:rPr>
+                <w:b/>
+                <w:bCs/>
+              </w:rPr>
+              <w:instrText xml:space="preserve"> NUMPAGES  </w:instrText>
+            </w:r>
+            <w:r>
+              <w:rPr>
+                <w:b/>
+                <w:bCs/>
+              </w:rPr>
+              <w:fldChar w:fldCharType="separate"/>
+            </w:r>
+            <w:r>
+              <w:rPr>
+                <w:b/>
+                <w:bCs/>
+                <w:noProof/>
+              </w:rPr>
+              <w:t>1</w:t>
+            </w:r>
+            <w:r>
+              <w:rPr>
+                <w:b/>
+                <w:bCs/>
+              </w:rPr>
+              <w:fldChar w:fldCharType="end"/>
+            </w:r>
+          </w:p>
+        </w:sdtContent>
+      </w:sdt>
+    </w:sdtContent>
+  </w:sdt>
+  <w:p>
+    <w:pPr>
+      <w:pStyle w:val="Footer"/>
+    </w:pPr>
+  </w:p>
+</w:ftr>
 </file>
 
 <file path=word/footnotes.xml><?xml version="1.0" encoding="utf-8"?>
@@ -165,6 +288,19 @@
 </w:footnotes>
 </file>
 
+<file path=word/header1.xml><?xml version="1.0" encoding="utf-8"?>
+<w:hdr xmlns:wpc="http://schemas.microsoft.com/office/word/2010/wordprocessingCanvas" xmlns:cx="http://schemas.microsoft.com/office/drawing/2014/chartex" xmlns:cx1="http://schemas.microsoft.com/office/drawing/2015/9/8/chartex" xmlns:mc="http://schemas.openxmlformats.org/markup-compatibility/2006" xmlns:o="urn:schemas-microsoft-com:office:office" xmlns:r="http://schemas.openxmlformats.org/officeDocument/2006/relationships" xmlns:m="http://schemas.openxmlformats.org/officeDocument/2006/math" xmlns:v="urn:schemas-microsoft-com:vml" xmlns:wp14="http://schemas.microsoft.com/office/word/2010/wordprocessingDrawing" xmlns:wp="http://schemas.openxmlformats.org/drawingml/2006/wordprocessingDrawing" xmlns:w10="urn:schemas-microsoft-com:office:word" xmlns:w="http://schemas.openxmlformats.org/wordprocessingml/2006/main" xmlns:w14="http://schemas.microsoft.com/office/word/2010/wordml" xmlns:w15="http://schemas.microsoft.com/office/word/2012/wordml" xmlns:w16se="http://schemas.microsoft.com/office/word/2015/wordml/symex" xmlns:wpg="http://schemas.microsoft.com/office/word/2010/wordprocessingGroup" xmlns:wpi="http://schemas.microsoft.com/office/word/2010/wordprocessingInk" xmlns:wne="http://schemas.microsoft.com/office/word/2006/wordml" xmlns:wps="http://schemas.microsoft.com/office/word/2010/wordprocessingShape" mc:Ignorable="w14 w15 w16se wp14">
+  <w:p>
+    <w:pPr>
+      <w:pStyle w:val="Header"/>
+    </w:pPr>
+    <w:r>
+      <w:t>Ecosystem Status Report - 2015</w:t>
+    </w:r>
+  </w:p>
+</w:hdr>
+</file>
+
 <file path=word/numbering.xml><?xml version="1.0" encoding="utf-8"?>
 <w:numbering xmlns:wpc="http://schemas.microsoft.com/office/word/2010/wordprocessingCanvas" xmlns:cx="http://schemas.microsoft.com/office/drawing/2014/chartex" xmlns:cx1="http://schemas.microsoft.com/office/drawing/2015/9/8/chartex" xmlns:mc="http://schemas.openxmlformats.org/markup-compatibility/2006" xmlns:o="urn:schemas-microsoft-com:office:office" xmlns:r="http://schemas.openxmlformats.org/officeDocument/2006/relationships" xmlns:m="http://schemas.openxmlformats.org/officeDocument/2006/math" xmlns:v="urn:schemas-microsoft-com:vml" xmlns:wp14="http://schemas.microsoft.com/office/word/2010/wordprocessingDrawing" xmlns:wp="http://schemas.openxmlformats.org/drawingml/2006/wordprocessingDrawing" xmlns:w10="urn:schemas-microsoft-com:office:word" xmlns:w="http://schemas.openxmlformats.org/wordprocessingml/2006/main" xmlns:w14="http://schemas.microsoft.com/office/word/2010/wordml" xmlns:w15="http://schemas.microsoft.com/office/word/2012/wordml" xmlns:w16se="http://schemas.microsoft.com/office/word/2015/wordml/symex" xmlns:wpg="http://schemas.microsoft.com/office/word/2010/wordprocessingGroup" xmlns:wpi="http://schemas.microsoft.com/office/word/2010/wordprocessingInk" xmlns:wne="http://schemas.microsoft.com/office/word/2006/wordml" xmlns:wps="http://schemas.microsoft.com/office/word/2010/wordprocessingShape" mc:Ignorable="w14 w15 w16se wp14">
   <w:abstractNum w:abstractNumId="0" w15:restartNumberingAfterBreak="0">
@@ -274,7 +410,7 @@
   <w:abstractNum w:abstractNumId="1" w15:restartNumberingAfterBreak="0">
     <w:nsid w:val="FFFFFF7C"/>
     <w:multiLevelType w:val="singleLevel"/>
-    <w:tmpl w:val="F104F008"/>
+    <w:tmpl w:val="880A601C"/>
     <w:lvl w:ilvl="0">
       <w:start w:val="1"/>
       <w:numFmt w:val="decimal"/>
@@ -291,7 +427,7 @@
   <w:abstractNum w:abstractNumId="2" w15:restartNumberingAfterBreak="0">
     <w:nsid w:val="FFFFFF7D"/>
     <w:multiLevelType w:val="singleLevel"/>
-    <w:tmpl w:val="565A2372"/>
+    <w:tmpl w:val="81AAB526"/>
     <w:lvl w:ilvl="0">
       <w:start w:val="1"/>
       <w:numFmt w:val="decimal"/>
@@ -308,7 +444,7 @@
   <w:abstractNum w:abstractNumId="3" w15:restartNumberingAfterBreak="0">
     <w:nsid w:val="FFFFFF7E"/>
     <w:multiLevelType w:val="singleLevel"/>
-    <w:tmpl w:val="2EE801CC"/>
+    <w:tmpl w:val="45E02D04"/>
     <w:lvl w:ilvl="0">
       <w:start w:val="1"/>
       <w:numFmt w:val="decimal"/>
@@ -325,7 +461,7 @@
   <w:abstractNum w:abstractNumId="4" w15:restartNumberingAfterBreak="0">
     <w:nsid w:val="FFFFFF7F"/>
     <w:multiLevelType w:val="singleLevel"/>
-    <w:tmpl w:val="C98EE1CE"/>
+    <w:tmpl w:val="EB768BCA"/>
     <w:lvl w:ilvl="0">
       <w:start w:val="1"/>
       <w:numFmt w:val="decimal"/>
@@ -342,7 +478,7 @@
   <w:abstractNum w:abstractNumId="5" w15:restartNumberingAfterBreak="0">
     <w:nsid w:val="FFFFFF80"/>
     <w:multiLevelType w:val="singleLevel"/>
-    <w:tmpl w:val="CE80A56C"/>
+    <w:tmpl w:val="4DA64CA2"/>
     <w:lvl w:ilvl="0">
       <w:start w:val="1"/>
       <w:numFmt w:val="bullet"/>
@@ -362,7 +498,7 @@
   <w:abstractNum w:abstractNumId="6" w15:restartNumberingAfterBreak="0">
     <w:nsid w:val="FFFFFF81"/>
     <w:multiLevelType w:val="singleLevel"/>
-    <w:tmpl w:val="54FCD512"/>
+    <w:tmpl w:val="EA5C82EA"/>
     <w:lvl w:ilvl="0">
       <w:start w:val="1"/>
       <w:numFmt w:val="bullet"/>
@@ -382,7 +518,7 @@
   <w:abstractNum w:abstractNumId="7" w15:restartNumberingAfterBreak="0">
     <w:nsid w:val="FFFFFF82"/>
     <w:multiLevelType w:val="singleLevel"/>
-    <w:tmpl w:val="F6F2279E"/>
+    <w:tmpl w:val="DD3CD652"/>
     <w:lvl w:ilvl="0">
       <w:start w:val="1"/>
       <w:numFmt w:val="bullet"/>
@@ -402,7 +538,7 @@
   <w:abstractNum w:abstractNumId="8" w15:restartNumberingAfterBreak="0">
     <w:nsid w:val="FFFFFF83"/>
     <w:multiLevelType w:val="singleLevel"/>
-    <w:tmpl w:val="F1B44186"/>
+    <w:tmpl w:val="707234DE"/>
     <w:lvl w:ilvl="0">
       <w:start w:val="1"/>
       <w:numFmt w:val="bullet"/>
@@ -422,7 +558,7 @@
   <w:abstractNum w:abstractNumId="9" w15:restartNumberingAfterBreak="0">
     <w:nsid w:val="FFFFFF88"/>
     <w:multiLevelType w:val="singleLevel"/>
-    <w:tmpl w:val="E99806F8"/>
+    <w:tmpl w:val="01A216EC"/>
     <w:lvl w:ilvl="0">
       <w:start w:val="1"/>
       <w:numFmt w:val="decimal"/>
@@ -439,7 +575,7 @@
   <w:abstractNum w:abstractNumId="10" w15:restartNumberingAfterBreak="0">
     <w:nsid w:val="FFFFFF89"/>
     <w:multiLevelType w:val="singleLevel"/>
-    <w:tmpl w:val="C2A0041E"/>
+    <w:tmpl w:val="E86AE260"/>
     <w:lvl w:ilvl="0">
       <w:start w:val="1"/>
       <w:numFmt w:val="bullet"/>
@@ -637,7 +773,7 @@
     <w:lsdException w:name="footnote text" w:semiHidden="1" w:unhideWhenUsed="1"/>
     <w:lsdException w:name="annotation text" w:semiHidden="1" w:unhideWhenUsed="1"/>
     <w:lsdException w:name="header" w:semiHidden="1" w:unhideWhenUsed="1"/>
-    <w:lsdException w:name="footer" w:semiHidden="1" w:unhideWhenUsed="1"/>
+    <w:lsdException w:name="footer" w:semiHidden="1" w:uiPriority="99" w:unhideWhenUsed="1"/>
     <w:lsdException w:name="index heading" w:semiHidden="1" w:unhideWhenUsed="1"/>
     <w:lsdException w:name="caption" w:semiHidden="1" w:unhideWhenUsed="1"/>
     <w:lsdException w:name="table of figures" w:semiHidden="1" w:unhideWhenUsed="1"/>
@@ -1181,7 +1317,7 @@
     <w:basedOn w:val="Normal"/>
     <w:next w:val="BodyText"/>
     <w:qFormat/>
-    <w:rsid w:val="004B35C1"/>
+    <w:rsid w:val="00BB1285"/>
     <w:pPr>
       <w:keepNext/>
       <w:keepLines/>
@@ -1196,7 +1332,7 @@
       <w:b/>
       <w:bCs/>
       <w:color w:val="000000" w:themeColor="text1"/>
-      <w:sz w:val="36"/>
+      <w:sz w:val="44"/>
       <w:szCs w:val="36"/>
     </w:rPr>
   </w:style>
@@ -1751,6 +1887,28 @@
       <w:color w:val="000000" w:themeColor="text1"/>
       <w:sz w:val="28"/>
     </w:rPr>
+  </w:style>
+  <w:style w:type="paragraph" w:styleId="Footer">
+    <w:name w:val="footer"/>
+    <w:basedOn w:val="Normal"/>
+    <w:link w:val="FooterChar"/>
+    <w:uiPriority w:val="99"/>
+    <w:unhideWhenUsed/>
+    <w:rsid w:val="00CA4A88"/>
+    <w:pPr>
+      <w:tabs>
+        <w:tab w:val="center" w:pos="4680"/>
+        <w:tab w:val="right" w:pos="9360"/>
+      </w:tabs>
+      <w:spacing w:after="0"/>
+    </w:pPr>
+  </w:style>
+  <w:style w:type="character" w:customStyle="1" w:styleId="FooterChar">
+    <w:name w:val="Footer Char"/>
+    <w:basedOn w:val="DefaultParagraphFont"/>
+    <w:link w:val="Footer"/>
+    <w:uiPriority w:val="99"/>
+    <w:rsid w:val="00CA4A88"/>
   </w:style>
 </w:styles>
 </file>

</xml_diff>